<commit_message>
Add WebResource data anlyzer make some naming changes reorganize files, change API
</commit_message>
<xml_diff>
--- a/HIGH LEVEL DESIGN.docx
+++ b/HIGH LEVEL DESIGN.docx
@@ -4,23 +4,16 @@
   <w:body>
     <w:p>
       <w:pPr>
-        <w:rPr>
-          <w:sz w:val="30"/>
-          <w:szCs w:val="30"/>
-          <w:lang w:val="en-US"/>
-        </w:rPr>
-      </w:pPr>
-      <w:r>
-        <w:rPr>
-          <w:sz w:val="30"/>
-          <w:szCs w:val="30"/>
-        </w:rPr>
+        <w:pStyle w:val="Title"/>
+        <w:rPr>
+          <w:lang w:val="en-US"/>
+        </w:rPr>
+      </w:pPr>
+      <w:r>
         <w:t>HIGH LEVEL DESIGN</w:t>
       </w:r>
       <w:r>
         <w:rPr>
-          <w:sz w:val="30"/>
-          <w:szCs w:val="30"/>
           <w:lang w:val="en-US"/>
         </w:rPr>
         <w:t xml:space="preserve"> </w:t>
@@ -28,6 +21,7 @@
     </w:p>
     <w:p>
       <w:pPr>
+        <w:pStyle w:val="Subtitle"/>
         <w:rPr>
           <w:lang w:val="en-US"/>
         </w:rPr>
@@ -48,19 +42,272 @@
     </w:p>
     <w:p>
       <w:pPr>
-        <w:rPr>
-          <w:lang w:val="en-US"/>
-        </w:rPr>
-      </w:pPr>
-    </w:p>
-    <w:p>
-      <w:pPr>
         <w:pStyle w:val="Heading1"/>
         <w:rPr>
           <w:lang w:val="en-US"/>
         </w:rPr>
       </w:pPr>
       <w:r>
+        <w:rPr>
+          <w:lang w:val="en-US"/>
+        </w:rPr>
+        <w:t>Requirements</w:t>
+      </w:r>
+    </w:p>
+    <w:p>
+      <w:pPr>
+        <w:pStyle w:val="ListParagraph"/>
+        <w:numPr>
+          <w:ilvl w:val="0"/>
+          <w:numId w:val="4"/>
+        </w:numPr>
+        <w:spacing w:line="256" w:lineRule="auto"/>
+        <w:rPr>
+          <w:sz w:val="20"/>
+          <w:szCs w:val="20"/>
+        </w:rPr>
+      </w:pPr>
+      <w:r>
+        <w:rPr>
+          <w:sz w:val="20"/>
+          <w:szCs w:val="20"/>
+        </w:rPr>
+        <w:t xml:space="preserve">A 'word counter' endpoint </w:t>
+      </w:r>
+    </w:p>
+    <w:p>
+      <w:pPr>
+        <w:pStyle w:val="ListParagraph"/>
+        <w:numPr>
+          <w:ilvl w:val="1"/>
+          <w:numId w:val="4"/>
+        </w:numPr>
+        <w:spacing w:line="256" w:lineRule="auto"/>
+        <w:rPr>
+          <w:sz w:val="20"/>
+          <w:szCs w:val="20"/>
+        </w:rPr>
+      </w:pPr>
+      <w:r>
+        <w:rPr>
+          <w:sz w:val="20"/>
+          <w:szCs w:val="20"/>
+        </w:rPr>
+        <w:t xml:space="preserve">Receives a text input and counts the number of appearances for each word in the input. </w:t>
+      </w:r>
+    </w:p>
+    <w:p>
+      <w:pPr>
+        <w:pStyle w:val="ListParagraph"/>
+        <w:numPr>
+          <w:ilvl w:val="1"/>
+          <w:numId w:val="4"/>
+        </w:numPr>
+        <w:spacing w:line="256" w:lineRule="auto"/>
+        <w:rPr>
+          <w:sz w:val="20"/>
+          <w:szCs w:val="20"/>
+        </w:rPr>
+      </w:pPr>
+      <w:r>
+        <w:rPr>
+          <w:sz w:val="20"/>
+          <w:szCs w:val="20"/>
+        </w:rPr>
+        <w:t xml:space="preserve">The endpoint should not return data (but you may return success status, etc). </w:t>
+      </w:r>
+    </w:p>
+    <w:p>
+      <w:pPr>
+        <w:pStyle w:val="ListParagraph"/>
+        <w:numPr>
+          <w:ilvl w:val="1"/>
+          <w:numId w:val="4"/>
+        </w:numPr>
+        <w:spacing w:line="256" w:lineRule="auto"/>
+        <w:rPr>
+          <w:sz w:val="20"/>
+          <w:szCs w:val="20"/>
+        </w:rPr>
+      </w:pPr>
+      <w:r>
+        <w:rPr>
+          <w:sz w:val="20"/>
+          <w:szCs w:val="20"/>
+        </w:rPr>
+        <w:t xml:space="preserve"> The endpoint should be able to accept the input in 3 ways: </w:t>
+      </w:r>
+    </w:p>
+    <w:p>
+      <w:pPr>
+        <w:pStyle w:val="ListParagraph"/>
+        <w:numPr>
+          <w:ilvl w:val="2"/>
+          <w:numId w:val="5"/>
+        </w:numPr>
+        <w:spacing w:line="256" w:lineRule="auto"/>
+        <w:rPr>
+          <w:sz w:val="20"/>
+          <w:szCs w:val="20"/>
+        </w:rPr>
+      </w:pPr>
+      <w:r>
+        <w:rPr>
+          <w:sz w:val="20"/>
+          <w:szCs w:val="20"/>
+        </w:rPr>
+        <w:t xml:space="preserve">A simple string sent in the request. </w:t>
+      </w:r>
+    </w:p>
+    <w:p>
+      <w:pPr>
+        <w:pStyle w:val="ListParagraph"/>
+        <w:numPr>
+          <w:ilvl w:val="2"/>
+          <w:numId w:val="5"/>
+        </w:numPr>
+        <w:spacing w:line="256" w:lineRule="auto"/>
+        <w:rPr>
+          <w:sz w:val="20"/>
+          <w:szCs w:val="20"/>
+        </w:rPr>
+      </w:pPr>
+      <w:r>
+        <w:rPr>
+          <w:sz w:val="20"/>
+          <w:szCs w:val="20"/>
+        </w:rPr>
+        <w:t>A file path (the contents of the file will be used as input).</w:t>
+      </w:r>
+    </w:p>
+    <w:p>
+      <w:pPr>
+        <w:pStyle w:val="ListParagraph"/>
+        <w:numPr>
+          <w:ilvl w:val="2"/>
+          <w:numId w:val="5"/>
+        </w:numPr>
+        <w:spacing w:line="256" w:lineRule="auto"/>
+        <w:rPr>
+          <w:sz w:val="20"/>
+          <w:szCs w:val="20"/>
+        </w:rPr>
+      </w:pPr>
+      <w:r>
+        <w:rPr>
+          <w:sz w:val="20"/>
+          <w:szCs w:val="20"/>
+        </w:rPr>
+        <w:t xml:space="preserve">A URL (the data returned from the URL will be used as input). </w:t>
+      </w:r>
+    </w:p>
+    <w:p>
+      <w:pPr>
+        <w:pStyle w:val="ListParagraph"/>
+        <w:numPr>
+          <w:ilvl w:val="1"/>
+          <w:numId w:val="4"/>
+        </w:numPr>
+        <w:spacing w:line="256" w:lineRule="auto"/>
+        <w:rPr>
+          <w:sz w:val="20"/>
+          <w:szCs w:val="20"/>
+        </w:rPr>
+      </w:pPr>
+      <w:r>
+        <w:rPr>
+          <w:sz w:val="20"/>
+          <w:szCs w:val="20"/>
+        </w:rPr>
+        <w:t>The input may be very large (up to tens of gigabytes).</w:t>
+      </w:r>
+    </w:p>
+    <w:p>
+      <w:pPr>
+        <w:pStyle w:val="ListParagraph"/>
+        <w:numPr>
+          <w:ilvl w:val="1"/>
+          <w:numId w:val="4"/>
+        </w:numPr>
+        <w:spacing w:line="256" w:lineRule="auto"/>
+        <w:rPr>
+          <w:sz w:val="20"/>
+          <w:szCs w:val="20"/>
+        </w:rPr>
+      </w:pPr>
+      <w:r>
+        <w:rPr>
+          <w:sz w:val="20"/>
+          <w:szCs w:val="20"/>
+        </w:rPr>
+        <w:t>The results (the number of appearances of each word) should be persisted, to be used by the ‘word statistics’ service.</w:t>
+      </w:r>
+    </w:p>
+    <w:p>
+      <w:pPr>
+        <w:pStyle w:val="ListParagraph"/>
+        <w:numPr>
+          <w:ilvl w:val="0"/>
+          <w:numId w:val="4"/>
+        </w:numPr>
+        <w:spacing w:line="256" w:lineRule="auto"/>
+        <w:rPr>
+          <w:sz w:val="20"/>
+          <w:szCs w:val="20"/>
+        </w:rPr>
+      </w:pPr>
+      <w:r>
+        <w:rPr>
+          <w:sz w:val="20"/>
+          <w:szCs w:val="20"/>
+        </w:rPr>
+        <w:t xml:space="preserve">  A 'word statistics' endpoint </w:t>
+      </w:r>
+    </w:p>
+    <w:p>
+      <w:pPr>
+        <w:pStyle w:val="ListParagraph"/>
+        <w:numPr>
+          <w:ilvl w:val="1"/>
+          <w:numId w:val="4"/>
+        </w:numPr>
+        <w:spacing w:line="256" w:lineRule="auto"/>
+        <w:rPr>
+          <w:sz w:val="20"/>
+          <w:szCs w:val="20"/>
+        </w:rPr>
+      </w:pPr>
+      <w:r>
+        <w:rPr>
+          <w:sz w:val="20"/>
+          <w:szCs w:val="20"/>
+        </w:rPr>
+        <w:t xml:space="preserve">Receives a word and returns the number of times the word appeared so far (in all previous inputs) </w:t>
+      </w:r>
+    </w:p>
+    <w:p/>
+    <w:p>
+      <w:pPr>
+        <w:rPr>
+          <w:lang w:val="en-US"/>
+        </w:rPr>
+      </w:pPr>
+    </w:p>
+    <w:p>
+      <w:pPr>
+        <w:rPr>
+          <w:lang w:val="en-US"/>
+        </w:rPr>
+      </w:pPr>
+    </w:p>
+    <w:p>
+      <w:pPr>
+        <w:pStyle w:val="Heading1"/>
+        <w:rPr>
+          <w:lang w:val="en-US"/>
+        </w:rPr>
+      </w:pPr>
+      <w:r>
         <w:t>Application Architecture</w:t>
       </w:r>
     </w:p>
@@ -70,6 +317,51 @@
           <w:lang w:val="en-US"/>
         </w:rPr>
       </w:pPr>
+      <w:r>
+        <w:rPr>
+          <w:lang w:val="en-US"/>
+        </w:rPr>
+        <w:t>This design is a “</w:t>
+      </w:r>
+      <w:r>
+        <w:rPr>
+          <w:b/>
+          <w:bCs/>
+          <w:lang w:val="en-US"/>
+        </w:rPr>
+        <w:t>strait forward</w:t>
+      </w:r>
+      <w:r>
+        <w:rPr>
+          <w:lang w:val="en-US"/>
+        </w:rPr>
+        <w:t xml:space="preserve">” solution. In this </w:t>
+      </w:r>
+      <w:r>
+        <w:rPr>
+          <w:lang w:val="en-US"/>
+        </w:rPr>
+        <w:t xml:space="preserve">design and in particular persistence in memory implementation there no scaling option. To add a scalability Persistence must be implemented by some redistributable solution like Centralized cache or DB. </w:t>
+      </w:r>
+      <w:r>
+        <w:rPr>
+          <w:lang w:val="en-US"/>
+        </w:rPr>
+        <w:t>Centralized</w:t>
+      </w:r>
+      <w:r>
+        <w:rPr>
+          <w:lang w:val="en-US"/>
+        </w:rPr>
+        <w:t xml:space="preserve"> file system is a bad option, the multiple number of servers might compete on this resource and there be application errors to access file</w:t>
+      </w:r>
+    </w:p>
+    <w:p>
+      <w:pPr>
+        <w:rPr>
+          <w:lang w:val="en-US"/>
+        </w:rPr>
+      </w:pPr>
     </w:p>
     <w:p>
       <w:pPr>
@@ -88,6 +380,7 @@
         <w:rPr>
           <w:noProof/>
         </w:rPr>
+        <w:lastRenderedPageBreak/>
         <w:drawing>
           <wp:inline distT="0" distB="0" distL="0" distR="0" wp14:anchorId="774130F5" wp14:editId="152D9DD6">
             <wp:extent cx="4142857" cy="4228571"/>
@@ -317,6 +610,7 @@
     </w:p>
     <w:p>
       <w:pPr>
+        <w:pStyle w:val="Heading2"/>
         <w:rPr>
           <w:lang w:val="en-US"/>
         </w:rPr>
@@ -326,7 +620,7 @@
           <w:lang w:val="en-US"/>
         </w:rPr>
         <w:lastRenderedPageBreak/>
-        <w:t>The application architecture implements Clean Architecture design</w:t>
+        <w:t xml:space="preserve">Dependencies </w:t>
       </w:r>
     </w:p>
     <w:p>
@@ -340,10 +634,10 @@
           <w:noProof/>
         </w:rPr>
         <w:drawing>
-          <wp:inline distT="0" distB="0" distL="0" distR="0" wp14:anchorId="5A97DB4F" wp14:editId="3E6A7379">
-            <wp:extent cx="3322962" cy="2402006"/>
-            <wp:effectExtent l="0" t="0" r="0" b="0"/>
-            <wp:docPr id="2" name="Picture 2"/>
+          <wp:inline distT="0" distB="0" distL="0" distR="0" wp14:anchorId="2F72D7D6" wp14:editId="41CAD23E">
+            <wp:extent cx="5274310" cy="2804795"/>
+            <wp:effectExtent l="0" t="0" r="2540" b="0"/>
+            <wp:docPr id="3" name="Picture 3"/>
             <wp:cNvGraphicFramePr>
               <a:graphicFrameLocks xmlns:a="http://schemas.openxmlformats.org/drawingml/2006/main" noChangeAspect="1"/>
             </wp:cNvGraphicFramePr>
@@ -363,80 +657,6 @@
                   <pic:spPr>
                     <a:xfrm>
                       <a:off x="0" y="0"/>
-                      <a:ext cx="3352022" cy="2423012"/>
-                    </a:xfrm>
-                    <a:prstGeom prst="rect">
-                      <a:avLst/>
-                    </a:prstGeom>
-                  </pic:spPr>
-                </pic:pic>
-              </a:graphicData>
-            </a:graphic>
-          </wp:inline>
-        </w:drawing>
-      </w:r>
-      <w:r>
-        <w:rPr>
-          <w:lang w:val="en-US"/>
-        </w:rPr>
-        <w:t xml:space="preserve">  </w:t>
-      </w:r>
-    </w:p>
-    <w:p>
-      <w:pPr>
-        <w:rPr>
-          <w:lang w:val="en-US"/>
-        </w:rPr>
-      </w:pPr>
-    </w:p>
-    <w:p>
-      <w:pPr>
-        <w:pStyle w:val="Heading2"/>
-        <w:rPr>
-          <w:lang w:val="en-US"/>
-        </w:rPr>
-      </w:pPr>
-      <w:r>
-        <w:rPr>
-          <w:lang w:val="en-US"/>
-        </w:rPr>
-        <w:t xml:space="preserve">Dependencies </w:t>
-      </w:r>
-    </w:p>
-    <w:p>
-      <w:pPr>
-        <w:rPr>
-          <w:lang w:val="en-US"/>
-        </w:rPr>
-      </w:pPr>
-      <w:r>
-        <w:rPr>
-          <w:noProof/>
-        </w:rPr>
-        <w:drawing>
-          <wp:inline distT="0" distB="0" distL="0" distR="0" wp14:anchorId="2F72D7D6" wp14:editId="41CAD23E">
-            <wp:extent cx="5274310" cy="2804795"/>
-            <wp:effectExtent l="0" t="0" r="2540" b="0"/>
-            <wp:docPr id="3" name="Picture 3"/>
-            <wp:cNvGraphicFramePr>
-              <a:graphicFrameLocks xmlns:a="http://schemas.openxmlformats.org/drawingml/2006/main" noChangeAspect="1"/>
-            </wp:cNvGraphicFramePr>
-            <a:graphic xmlns:a="http://schemas.openxmlformats.org/drawingml/2006/main">
-              <a:graphicData uri="http://schemas.openxmlformats.org/drawingml/2006/picture">
-                <pic:pic xmlns:pic="http://schemas.openxmlformats.org/drawingml/2006/picture">
-                  <pic:nvPicPr>
-                    <pic:cNvPr id="1" name=""/>
-                    <pic:cNvPicPr/>
-                  </pic:nvPicPr>
-                  <pic:blipFill>
-                    <a:blip r:embed="rId7"/>
-                    <a:stretch>
-                      <a:fillRect/>
-                    </a:stretch>
-                  </pic:blipFill>
-                  <pic:spPr>
-                    <a:xfrm>
-                      <a:off x="0" y="0"/>
                       <a:ext cx="5274310" cy="2804795"/>
                     </a:xfrm>
                     <a:prstGeom prst="rect">
@@ -604,6 +824,20 @@
         </w:rPr>
         <w:t xml:space="preserve"> logic</w:t>
       </w:r>
+      <w:r>
+        <w:rPr>
+          <w:lang w:val="en-US"/>
+        </w:rPr>
+        <w:t xml:space="preserve">. The API (Public) of this module also shouldn’t be changed if BL didn’t </w:t>
+      </w:r>
+      <w:proofErr w:type="gramStart"/>
+      <w:r>
+        <w:rPr>
+          <w:lang w:val="en-US"/>
+        </w:rPr>
+        <w:t>changed</w:t>
+      </w:r>
+      <w:proofErr w:type="gramEnd"/>
     </w:p>
     <w:p>
       <w:pPr>
@@ -642,19 +876,34 @@
         </w:rPr>
         <w:t xml:space="preserve"> that might be required such as consume external services (REST, WCF</w:t>
       </w:r>
-      <w:proofErr w:type="gramStart"/>
-      <w:r>
-        <w:rPr>
-          <w:lang w:val="en-US"/>
-        </w:rPr>
-        <w:t>),  implement</w:t>
-      </w:r>
-      <w:proofErr w:type="gramEnd"/>
+      <w:r>
+        <w:rPr>
+          <w:lang w:val="en-US"/>
+        </w:rPr>
+        <w:t>), implement</w:t>
+      </w:r>
       <w:r>
         <w:rPr>
           <w:lang w:val="en-US"/>
         </w:rPr>
         <w:t xml:space="preserve"> a repository interface (Memory, File, Cache, DB)</w:t>
+      </w:r>
+    </w:p>
+    <w:p>
+      <w:pPr>
+        <w:rPr>
+          <w:rFonts w:asciiTheme="majorHAnsi" w:eastAsiaTheme="majorEastAsia" w:hAnsiTheme="majorHAnsi" w:cstheme="majorBidi"/>
+          <w:color w:val="2F5496" w:themeColor="accent1" w:themeShade="BF"/>
+          <w:sz w:val="26"/>
+          <w:szCs w:val="26"/>
+          <w:lang w:val="en-US"/>
+        </w:rPr>
+      </w:pPr>
+      <w:r>
+        <w:rPr>
+          <w:lang w:val="en-US"/>
+        </w:rPr>
+        <w:br w:type="page"/>
       </w:r>
     </w:p>
     <w:p>
@@ -727,9 +976,9 @@
             <o:lock v:ext="edit" aspectratio="t"/>
           </v:shapetype>
           <v:shape id="_x0000_i1030" type="#_x0000_t75" style="width:414.75pt;height:262.5pt" o:ole="">
-            <v:imagedata r:id="rId8" o:title=""/>
+            <v:imagedata r:id="rId7" o:title=""/>
           </v:shape>
-          <o:OLEObject Type="Embed" ProgID="Visio.Drawing.15" ShapeID="_x0000_i1030" DrawAspect="Content" ObjectID="_1699821832" r:id="rId9"/>
+          <o:OLEObject Type="Embed" ProgID="Visio.Drawing.15" ShapeID="_x0000_i1030" DrawAspect="Content" ObjectID="_1699865645" r:id="rId8"/>
         </w:object>
       </w:r>
     </w:p>
@@ -774,6 +1023,12 @@
         </w:rPr>
         <w:t xml:space="preserve"> when user submit data for analysis we can run all types with in a same request</w:t>
       </w:r>
+      <w:r>
+        <w:rPr>
+          <w:lang w:val="en-US"/>
+        </w:rPr>
+        <w:t>.</w:t>
+      </w:r>
     </w:p>
     <w:p>
       <w:pPr>
@@ -791,9 +1046,9 @@
       <w:r>
         <w:object w:dxaOrig="10861" w:dyaOrig="9540">
           <v:shape id="_x0000_i1027" type="#_x0000_t75" style="width:414.75pt;height:364.5pt" o:ole="">
-            <v:imagedata r:id="rId10" o:title=""/>
+            <v:imagedata r:id="rId9" o:title=""/>
           </v:shape>
-          <o:OLEObject Type="Embed" ProgID="Visio.Drawing.15" ShapeID="_x0000_i1027" DrawAspect="Content" ObjectID="_1699821833" r:id="rId11"/>
+          <o:OLEObject Type="Embed" ProgID="Visio.Drawing.15" ShapeID="_x0000_i1027" DrawAspect="Content" ObjectID="_1699865646" r:id="rId10"/>
         </w:object>
       </w:r>
       <w:r>
@@ -951,26 +1206,277 @@
         </w:rPr>
         <w:t xml:space="preserve"> </w:t>
       </w:r>
+      <w:r>
+        <w:rPr>
+          <w:lang w:val="en-US"/>
+        </w:rPr>
+        <w:t>exception type</w:t>
+      </w:r>
+    </w:p>
+    <w:p>
+      <w:pPr>
+        <w:pStyle w:val="ListParagraph"/>
+        <w:rPr>
+          <w:lang w:val="en-US"/>
+        </w:rPr>
+      </w:pPr>
+      <w:r>
+        <w:rPr>
+          <w:lang w:val="en-US"/>
+        </w:rPr>
+        <w:t xml:space="preserve">For </w:t>
+      </w:r>
+      <w:proofErr w:type="gramStart"/>
+      <w:r>
+        <w:rPr>
+          <w:lang w:val="en-US"/>
+        </w:rPr>
+        <w:t>example</w:t>
+      </w:r>
+      <w:proofErr w:type="gramEnd"/>
+      <w:r>
+        <w:rPr>
+          <w:lang w:val="en-US"/>
+        </w:rPr>
+        <w:t xml:space="preserve"> if HTTP get/post made to some resource then response code should be checked </w:t>
+      </w:r>
+    </w:p>
+    <w:p>
+      <w:pPr>
+        <w:pStyle w:val="ListParagraph"/>
+        <w:numPr>
+          <w:ilvl w:val="0"/>
+          <w:numId w:val="2"/>
+        </w:numPr>
+        <w:rPr>
+          <w:lang w:val="en-US"/>
+        </w:rPr>
+      </w:pPr>
+    </w:p>
+    <w:p>
+      <w:pPr>
+        <w:pStyle w:val="ListParagraph"/>
+        <w:rPr>
+          <w:lang w:val="en-US"/>
+        </w:rPr>
+      </w:pPr>
+    </w:p>
+    <w:p>
+      <w:pPr>
+        <w:pStyle w:val="ListParagraph"/>
+        <w:rPr>
+          <w:lang w:val="en-US"/>
+        </w:rPr>
+      </w:pPr>
+    </w:p>
+    <w:p>
+      <w:pPr>
+        <w:pStyle w:val="ListParagraph"/>
+        <w:rPr>
+          <w:lang w:val="en-US"/>
+        </w:rPr>
+      </w:pPr>
+    </w:p>
+    <w:p>
+      <w:pPr>
+        <w:pStyle w:val="Heading1"/>
+        <w:rPr>
+          <w:lang w:val="en-US"/>
+        </w:rPr>
+      </w:pPr>
+      <w:r>
+        <w:rPr>
+          <w:lang w:val="en-US"/>
+        </w:rPr>
+        <w:lastRenderedPageBreak/>
+        <w:t xml:space="preserve">Architecture changes to make system scalable </w:t>
+      </w:r>
+    </w:p>
+    <w:p>
+      <w:pPr>
+        <w:rPr>
+          <w:lang w:val="en-US"/>
+        </w:rPr>
+      </w:pPr>
+      <w:r>
+        <w:rPr>
+          <w:lang w:val="en-US"/>
+        </w:rPr>
+        <w:t>In my opinion the statistics not requires to be a real time, thus we can process/analyze data and aggregate statistics. To achieve this</w:t>
+      </w:r>
+      <w:r>
+        <w:rPr>
+          <w:lang w:val="en-US"/>
+        </w:rPr>
+        <w:t>,</w:t>
+      </w:r>
+      <w:r>
+        <w:rPr>
+          <w:lang w:val="en-US"/>
+        </w:rPr>
+        <w:t xml:space="preserve"> the design should be event driven, </w:t>
+      </w:r>
+      <w:r>
+        <w:rPr>
+          <w:lang w:val="en-US"/>
+        </w:rPr>
+        <w:t>here</w:t>
+      </w:r>
+      <w:r>
+        <w:rPr>
+          <w:lang w:val="en-US"/>
+        </w:rPr>
+        <w:t xml:space="preserve"> is the list of changes should be made</w:t>
+      </w:r>
+    </w:p>
+    <w:p>
+      <w:pPr>
+        <w:rPr>
+          <w:lang w:val="en-US"/>
+        </w:rPr>
+      </w:pPr>
+    </w:p>
+    <w:p>
+      <w:pPr>
+        <w:pStyle w:val="ListParagraph"/>
+        <w:numPr>
+          <w:ilvl w:val="0"/>
+          <w:numId w:val="3"/>
+        </w:numPr>
+        <w:rPr>
+          <w:lang w:val="en-US"/>
+        </w:rPr>
+      </w:pPr>
+      <w:r>
+        <w:rPr>
+          <w:lang w:val="en-US"/>
+        </w:rPr>
+        <w:t>Add external service that process data</w:t>
+      </w:r>
+    </w:p>
+    <w:p>
+      <w:pPr>
+        <w:pStyle w:val="ListParagraph"/>
+        <w:numPr>
+          <w:ilvl w:val="0"/>
+          <w:numId w:val="3"/>
+        </w:numPr>
+        <w:rPr>
+          <w:lang w:val="en-US"/>
+        </w:rPr>
+      </w:pPr>
+      <w:r>
+        <w:rPr>
+          <w:lang w:val="en-US"/>
+        </w:rPr>
+        <w:t>Remove from “existing application” data analyze/process. Leave only query to repository for statistics end point</w:t>
+      </w:r>
       <w:bookmarkStart w:id="0" w:name="_GoBack"/>
       <w:bookmarkEnd w:id="0"/>
-      <w:r>
-        <w:rPr>
-          <w:lang w:val="en-US"/>
-        </w:rPr>
-        <w:t>exception type</w:t>
-      </w:r>
-    </w:p>
-    <w:p>
-      <w:pPr>
-        <w:pStyle w:val="ListParagraph"/>
-        <w:rPr>
-          <w:lang w:val="en-US"/>
-        </w:rPr>
-      </w:pPr>
-    </w:p>
-    <w:p>
-      <w:pPr>
-        <w:pStyle w:val="ListParagraph"/>
+    </w:p>
+    <w:p>
+      <w:pPr>
+        <w:pStyle w:val="ListParagraph"/>
+        <w:numPr>
+          <w:ilvl w:val="0"/>
+          <w:numId w:val="3"/>
+        </w:numPr>
+        <w:rPr>
+          <w:lang w:val="en-US"/>
+        </w:rPr>
+      </w:pPr>
+      <w:r>
+        <w:rPr>
+          <w:lang w:val="en-US"/>
+        </w:rPr>
+        <w:t>On Request instead of analyzing data within request, fire/publish event</w:t>
+      </w:r>
+    </w:p>
+    <w:p>
+      <w:pPr>
+        <w:pStyle w:val="ListParagraph"/>
+        <w:numPr>
+          <w:ilvl w:val="0"/>
+          <w:numId w:val="3"/>
+        </w:numPr>
+        <w:rPr>
+          <w:lang w:val="en-US"/>
+        </w:rPr>
+      </w:pPr>
+      <w:r>
+        <w:rPr>
+          <w:lang w:val="en-US"/>
+        </w:rPr>
+        <w:t>Persistence should be implemented using DB</w:t>
+      </w:r>
+    </w:p>
+    <w:p>
+      <w:pPr>
+        <w:rPr>
+          <w:lang w:val="en-US"/>
+        </w:rPr>
+      </w:pPr>
+      <w:r>
+        <w:rPr>
+          <w:lang w:val="en-US"/>
+        </w:rPr>
+        <w:br w:type="page"/>
+      </w:r>
+    </w:p>
+    <w:p>
+      <w:pPr>
+        <w:pStyle w:val="Heading2"/>
+        <w:rPr>
+          <w:lang w:val="en-US"/>
+        </w:rPr>
+      </w:pPr>
+      <w:r>
+        <w:rPr>
+          <w:lang w:val="en-US"/>
+        </w:rPr>
+        <w:lastRenderedPageBreak/>
+        <w:t>This is how a new architecture will be look like</w:t>
+      </w:r>
+    </w:p>
+    <w:p>
+      <w:pPr>
+        <w:rPr>
+          <w:lang w:val="en-US"/>
+        </w:rPr>
+      </w:pPr>
+      <w:r>
+        <w:rPr>
+          <w:lang w:val="en-US"/>
+        </w:rPr>
+        <w:t xml:space="preserve"> </w:t>
+      </w:r>
+    </w:p>
+    <w:p>
+      <w:pPr>
+        <w:rPr>
+          <w:lang w:val="en-US"/>
+        </w:rPr>
+      </w:pPr>
+    </w:p>
+    <w:p>
+      <w:r>
+        <w:object w:dxaOrig="13500" w:dyaOrig="8190">
+          <v:shape id="_x0000_i1032" type="#_x0000_t75" style="width:414.75pt;height:252pt" o:ole="">
+            <v:imagedata r:id="rId11" o:title=""/>
+          </v:shape>
+          <o:OLEObject Type="Embed" ProgID="Visio.Drawing.15" ShapeID="_x0000_i1032" DrawAspect="Content" ObjectID="_1699865647" r:id="rId12"/>
+        </w:object>
+      </w:r>
+    </w:p>
+    <w:p>
+      <w:pPr>
+        <w:rPr>
+          <w:lang w:val="en-US"/>
+        </w:rPr>
+      </w:pPr>
+    </w:p>
+    <w:p>
+      <w:pPr>
         <w:rPr>
           <w:lang w:val="en-US"/>
         </w:rPr>
@@ -1189,11 +1695,351 @@
       </w:pPr>
     </w:lvl>
   </w:abstractNum>
+  <w:abstractNum w:abstractNumId="2" w15:restartNumberingAfterBreak="0">
+    <w:nsid w:val="4249385F"/>
+    <w:multiLevelType w:val="hybridMultilevel"/>
+    <w:tmpl w:val="8A821BA8"/>
+    <w:lvl w:ilvl="0" w:tplc="0409000F">
+      <w:start w:val="1"/>
+      <w:numFmt w:val="decimal"/>
+      <w:lvlText w:val="%1."/>
+      <w:lvlJc w:val="left"/>
+      <w:pPr>
+        <w:ind w:left="360" w:hanging="360"/>
+      </w:pPr>
+    </w:lvl>
+    <w:lvl w:ilvl="1" w:tplc="04090003">
+      <w:start w:val="1"/>
+      <w:numFmt w:val="bullet"/>
+      <w:lvlText w:val="o"/>
+      <w:lvlJc w:val="left"/>
+      <w:pPr>
+        <w:ind w:left="1080" w:hanging="360"/>
+      </w:pPr>
+      <w:rPr>
+        <w:rFonts w:ascii="Courier New" w:hAnsi="Courier New" w:cs="Courier New" w:hint="default"/>
+      </w:rPr>
+    </w:lvl>
+    <w:lvl w:ilvl="2" w:tplc="04090001">
+      <w:start w:val="1"/>
+      <w:numFmt w:val="bullet"/>
+      <w:lvlText w:val=""/>
+      <w:lvlJc w:val="left"/>
+      <w:pPr>
+        <w:ind w:left="1800" w:hanging="360"/>
+      </w:pPr>
+      <w:rPr>
+        <w:rFonts w:ascii="Symbol" w:hAnsi="Symbol" w:hint="default"/>
+      </w:rPr>
+    </w:lvl>
+    <w:lvl w:ilvl="3" w:tplc="04090001">
+      <w:start w:val="1"/>
+      <w:numFmt w:val="bullet"/>
+      <w:lvlText w:val=""/>
+      <w:lvlJc w:val="left"/>
+      <w:pPr>
+        <w:ind w:left="2520" w:hanging="360"/>
+      </w:pPr>
+      <w:rPr>
+        <w:rFonts w:ascii="Symbol" w:hAnsi="Symbol" w:hint="default"/>
+      </w:rPr>
+    </w:lvl>
+    <w:lvl w:ilvl="4" w:tplc="04090003">
+      <w:start w:val="1"/>
+      <w:numFmt w:val="bullet"/>
+      <w:lvlText w:val="o"/>
+      <w:lvlJc w:val="left"/>
+      <w:pPr>
+        <w:ind w:left="3240" w:hanging="360"/>
+      </w:pPr>
+      <w:rPr>
+        <w:rFonts w:ascii="Courier New" w:hAnsi="Courier New" w:cs="Courier New" w:hint="default"/>
+      </w:rPr>
+    </w:lvl>
+    <w:lvl w:ilvl="5" w:tplc="04090005">
+      <w:start w:val="1"/>
+      <w:numFmt w:val="bullet"/>
+      <w:lvlText w:val=""/>
+      <w:lvlJc w:val="left"/>
+      <w:pPr>
+        <w:ind w:left="3960" w:hanging="360"/>
+      </w:pPr>
+      <w:rPr>
+        <w:rFonts w:ascii="Wingdings" w:hAnsi="Wingdings" w:hint="default"/>
+      </w:rPr>
+    </w:lvl>
+    <w:lvl w:ilvl="6" w:tplc="04090001">
+      <w:start w:val="1"/>
+      <w:numFmt w:val="bullet"/>
+      <w:lvlText w:val=""/>
+      <w:lvlJc w:val="left"/>
+      <w:pPr>
+        <w:ind w:left="4680" w:hanging="360"/>
+      </w:pPr>
+      <w:rPr>
+        <w:rFonts w:ascii="Symbol" w:hAnsi="Symbol" w:hint="default"/>
+      </w:rPr>
+    </w:lvl>
+    <w:lvl w:ilvl="7" w:tplc="04090003">
+      <w:start w:val="1"/>
+      <w:numFmt w:val="bullet"/>
+      <w:lvlText w:val="o"/>
+      <w:lvlJc w:val="left"/>
+      <w:pPr>
+        <w:ind w:left="5400" w:hanging="360"/>
+      </w:pPr>
+      <w:rPr>
+        <w:rFonts w:ascii="Courier New" w:hAnsi="Courier New" w:cs="Courier New" w:hint="default"/>
+      </w:rPr>
+    </w:lvl>
+    <w:lvl w:ilvl="8" w:tplc="04090005">
+      <w:start w:val="1"/>
+      <w:numFmt w:val="bullet"/>
+      <w:lvlText w:val=""/>
+      <w:lvlJc w:val="left"/>
+      <w:pPr>
+        <w:ind w:left="6120" w:hanging="360"/>
+      </w:pPr>
+      <w:rPr>
+        <w:rFonts w:ascii="Wingdings" w:hAnsi="Wingdings" w:hint="default"/>
+      </w:rPr>
+    </w:lvl>
+  </w:abstractNum>
+  <w:abstractNum w:abstractNumId="3" w15:restartNumberingAfterBreak="0">
+    <w:nsid w:val="575402EC"/>
+    <w:multiLevelType w:val="hybridMultilevel"/>
+    <w:tmpl w:val="EAB0DFA0"/>
+    <w:lvl w:ilvl="0" w:tplc="0409000F">
+      <w:start w:val="1"/>
+      <w:numFmt w:val="decimal"/>
+      <w:lvlText w:val="%1."/>
+      <w:lvlJc w:val="left"/>
+      <w:pPr>
+        <w:ind w:left="360" w:hanging="360"/>
+      </w:pPr>
+    </w:lvl>
+    <w:lvl w:ilvl="1" w:tplc="04090003">
+      <w:start w:val="1"/>
+      <w:numFmt w:val="bullet"/>
+      <w:lvlText w:val="o"/>
+      <w:lvlJc w:val="left"/>
+      <w:pPr>
+        <w:ind w:left="1080" w:hanging="360"/>
+      </w:pPr>
+      <w:rPr>
+        <w:rFonts w:ascii="Courier New" w:hAnsi="Courier New" w:cs="Courier New" w:hint="default"/>
+      </w:rPr>
+    </w:lvl>
+    <w:lvl w:ilvl="2" w:tplc="04090005">
+      <w:start w:val="1"/>
+      <w:numFmt w:val="bullet"/>
+      <w:lvlText w:val=""/>
+      <w:lvlJc w:val="left"/>
+      <w:pPr>
+        <w:ind w:left="1800" w:hanging="360"/>
+      </w:pPr>
+      <w:rPr>
+        <w:rFonts w:ascii="Wingdings" w:hAnsi="Wingdings" w:hint="default"/>
+      </w:rPr>
+    </w:lvl>
+    <w:lvl w:ilvl="3" w:tplc="04090001">
+      <w:start w:val="1"/>
+      <w:numFmt w:val="bullet"/>
+      <w:lvlText w:val=""/>
+      <w:lvlJc w:val="left"/>
+      <w:pPr>
+        <w:ind w:left="2520" w:hanging="360"/>
+      </w:pPr>
+      <w:rPr>
+        <w:rFonts w:ascii="Symbol" w:hAnsi="Symbol" w:hint="default"/>
+      </w:rPr>
+    </w:lvl>
+    <w:lvl w:ilvl="4" w:tplc="04090003">
+      <w:start w:val="1"/>
+      <w:numFmt w:val="bullet"/>
+      <w:lvlText w:val="o"/>
+      <w:lvlJc w:val="left"/>
+      <w:pPr>
+        <w:ind w:left="3240" w:hanging="360"/>
+      </w:pPr>
+      <w:rPr>
+        <w:rFonts w:ascii="Courier New" w:hAnsi="Courier New" w:cs="Courier New" w:hint="default"/>
+      </w:rPr>
+    </w:lvl>
+    <w:lvl w:ilvl="5" w:tplc="04090005">
+      <w:start w:val="1"/>
+      <w:numFmt w:val="bullet"/>
+      <w:lvlText w:val=""/>
+      <w:lvlJc w:val="left"/>
+      <w:pPr>
+        <w:ind w:left="3960" w:hanging="360"/>
+      </w:pPr>
+      <w:rPr>
+        <w:rFonts w:ascii="Wingdings" w:hAnsi="Wingdings" w:hint="default"/>
+      </w:rPr>
+    </w:lvl>
+    <w:lvl w:ilvl="6" w:tplc="04090001">
+      <w:start w:val="1"/>
+      <w:numFmt w:val="bullet"/>
+      <w:lvlText w:val=""/>
+      <w:lvlJc w:val="left"/>
+      <w:pPr>
+        <w:ind w:left="4680" w:hanging="360"/>
+      </w:pPr>
+      <w:rPr>
+        <w:rFonts w:ascii="Symbol" w:hAnsi="Symbol" w:hint="default"/>
+      </w:rPr>
+    </w:lvl>
+    <w:lvl w:ilvl="7" w:tplc="04090003">
+      <w:start w:val="1"/>
+      <w:numFmt w:val="bullet"/>
+      <w:lvlText w:val="o"/>
+      <w:lvlJc w:val="left"/>
+      <w:pPr>
+        <w:ind w:left="5400" w:hanging="360"/>
+      </w:pPr>
+      <w:rPr>
+        <w:rFonts w:ascii="Courier New" w:hAnsi="Courier New" w:cs="Courier New" w:hint="default"/>
+      </w:rPr>
+    </w:lvl>
+    <w:lvl w:ilvl="8" w:tplc="04090005">
+      <w:start w:val="1"/>
+      <w:numFmt w:val="bullet"/>
+      <w:lvlText w:val=""/>
+      <w:lvlJc w:val="left"/>
+      <w:pPr>
+        <w:ind w:left="6120" w:hanging="360"/>
+      </w:pPr>
+      <w:rPr>
+        <w:rFonts w:ascii="Wingdings" w:hAnsi="Wingdings" w:hint="default"/>
+      </w:rPr>
+    </w:lvl>
+  </w:abstractNum>
+  <w:abstractNum w:abstractNumId="4" w15:restartNumberingAfterBreak="0">
+    <w:nsid w:val="7C122381"/>
+    <w:multiLevelType w:val="hybridMultilevel"/>
+    <w:tmpl w:val="67080E9E"/>
+    <w:lvl w:ilvl="0" w:tplc="95FA3994">
+      <w:start w:val="1"/>
+      <w:numFmt w:val="decimal"/>
+      <w:lvlText w:val="%1."/>
+      <w:lvlJc w:val="left"/>
+      <w:pPr>
+        <w:ind w:left="1125" w:hanging="360"/>
+      </w:pPr>
+      <w:rPr>
+        <w:rFonts w:hint="default"/>
+      </w:rPr>
+    </w:lvl>
+    <w:lvl w:ilvl="1" w:tplc="10000019">
+      <w:start w:val="1"/>
+      <w:numFmt w:val="lowerLetter"/>
+      <w:lvlText w:val="%2."/>
+      <w:lvlJc w:val="left"/>
+      <w:pPr>
+        <w:ind w:left="1845" w:hanging="360"/>
+      </w:pPr>
+    </w:lvl>
+    <w:lvl w:ilvl="2" w:tplc="1000001B" w:tentative="1">
+      <w:start w:val="1"/>
+      <w:numFmt w:val="lowerRoman"/>
+      <w:lvlText w:val="%3."/>
+      <w:lvlJc w:val="right"/>
+      <w:pPr>
+        <w:ind w:left="2565" w:hanging="180"/>
+      </w:pPr>
+    </w:lvl>
+    <w:lvl w:ilvl="3" w:tplc="1000000F" w:tentative="1">
+      <w:start w:val="1"/>
+      <w:numFmt w:val="decimal"/>
+      <w:lvlText w:val="%4."/>
+      <w:lvlJc w:val="left"/>
+      <w:pPr>
+        <w:ind w:left="3285" w:hanging="360"/>
+      </w:pPr>
+    </w:lvl>
+    <w:lvl w:ilvl="4" w:tplc="10000019" w:tentative="1">
+      <w:start w:val="1"/>
+      <w:numFmt w:val="lowerLetter"/>
+      <w:lvlText w:val="%5."/>
+      <w:lvlJc w:val="left"/>
+      <w:pPr>
+        <w:ind w:left="4005" w:hanging="360"/>
+      </w:pPr>
+    </w:lvl>
+    <w:lvl w:ilvl="5" w:tplc="1000001B" w:tentative="1">
+      <w:start w:val="1"/>
+      <w:numFmt w:val="lowerRoman"/>
+      <w:lvlText w:val="%6."/>
+      <w:lvlJc w:val="right"/>
+      <w:pPr>
+        <w:ind w:left="4725" w:hanging="180"/>
+      </w:pPr>
+    </w:lvl>
+    <w:lvl w:ilvl="6" w:tplc="1000000F" w:tentative="1">
+      <w:start w:val="1"/>
+      <w:numFmt w:val="decimal"/>
+      <w:lvlText w:val="%7."/>
+      <w:lvlJc w:val="left"/>
+      <w:pPr>
+        <w:ind w:left="5445" w:hanging="360"/>
+      </w:pPr>
+    </w:lvl>
+    <w:lvl w:ilvl="7" w:tplc="10000019" w:tentative="1">
+      <w:start w:val="1"/>
+      <w:numFmt w:val="lowerLetter"/>
+      <w:lvlText w:val="%8."/>
+      <w:lvlJc w:val="left"/>
+      <w:pPr>
+        <w:ind w:left="6165" w:hanging="360"/>
+      </w:pPr>
+    </w:lvl>
+    <w:lvl w:ilvl="8" w:tplc="1000001B" w:tentative="1">
+      <w:start w:val="1"/>
+      <w:numFmt w:val="lowerRoman"/>
+      <w:lvlText w:val="%9."/>
+      <w:lvlJc w:val="right"/>
+      <w:pPr>
+        <w:ind w:left="6885" w:hanging="180"/>
+      </w:pPr>
+    </w:lvl>
+  </w:abstractNum>
   <w:num w:numId="1">
     <w:abstractNumId w:val="0"/>
   </w:num>
   <w:num w:numId="2">
     <w:abstractNumId w:val="1"/>
+  </w:num>
+  <w:num w:numId="3">
+    <w:abstractNumId w:val="4"/>
+  </w:num>
+  <w:num w:numId="4">
+    <w:abstractNumId w:val="3"/>
+    <w:lvlOverride w:ilvl="0">
+      <w:startOverride w:val="1"/>
+    </w:lvlOverride>
+    <w:lvlOverride w:ilvl="1"/>
+    <w:lvlOverride w:ilvl="2"/>
+    <w:lvlOverride w:ilvl="3"/>
+    <w:lvlOverride w:ilvl="4"/>
+    <w:lvlOverride w:ilvl="5"/>
+    <w:lvlOverride w:ilvl="6"/>
+    <w:lvlOverride w:ilvl="7"/>
+    <w:lvlOverride w:ilvl="8"/>
+  </w:num>
+  <w:num w:numId="5">
+    <w:abstractNumId w:val="2"/>
+    <w:lvlOverride w:ilvl="0">
+      <w:startOverride w:val="1"/>
+    </w:lvlOverride>
+    <w:lvlOverride w:ilvl="1"/>
+    <w:lvlOverride w:ilvl="2"/>
+    <w:lvlOverride w:ilvl="3"/>
+    <w:lvlOverride w:ilvl="4"/>
+    <w:lvlOverride w:ilvl="5"/>
+    <w:lvlOverride w:ilvl="6"/>
+    <w:lvlOverride w:ilvl="7"/>
+    <w:lvlOverride w:ilvl="8"/>
   </w:num>
 </w:numbering>
 </file>
@@ -1642,7 +2488,6 @@
   <w:style w:type="character" w:default="1" w:styleId="DefaultParagraphFont">
     <w:name w:val="Default Paragraph Font"/>
     <w:uiPriority w:val="1"/>
-    <w:semiHidden/>
     <w:unhideWhenUsed/>
   </w:style>
   <w:style w:type="table" w:default="1" w:styleId="TableNormal">
@@ -1701,6 +2546,71 @@
       <w:color w:val="2F5496" w:themeColor="accent1" w:themeShade="BF"/>
       <w:sz w:val="26"/>
       <w:szCs w:val="26"/>
+    </w:rPr>
+  </w:style>
+  <w:style w:type="paragraph" w:styleId="Subtitle">
+    <w:name w:val="Subtitle"/>
+    <w:basedOn w:val="Normal"/>
+    <w:next w:val="Normal"/>
+    <w:link w:val="SubtitleChar"/>
+    <w:uiPriority w:val="11"/>
+    <w:qFormat/>
+    <w:rsid w:val="001A6E50"/>
+    <w:pPr>
+      <w:numPr>
+        <w:ilvl w:val="1"/>
+      </w:numPr>
+    </w:pPr>
+    <w:rPr>
+      <w:rFonts w:eastAsiaTheme="minorEastAsia"/>
+      <w:color w:val="5A5A5A" w:themeColor="text1" w:themeTint="A5"/>
+      <w:spacing w:val="15"/>
+    </w:rPr>
+  </w:style>
+  <w:style w:type="character" w:customStyle="1" w:styleId="SubtitleChar">
+    <w:name w:val="Subtitle Char"/>
+    <w:basedOn w:val="DefaultParagraphFont"/>
+    <w:link w:val="Subtitle"/>
+    <w:uiPriority w:val="11"/>
+    <w:rsid w:val="001A6E50"/>
+    <w:rPr>
+      <w:rFonts w:eastAsiaTheme="minorEastAsia"/>
+      <w:color w:val="5A5A5A" w:themeColor="text1" w:themeTint="A5"/>
+      <w:spacing w:val="15"/>
+    </w:rPr>
+  </w:style>
+  <w:style w:type="paragraph" w:styleId="Title">
+    <w:name w:val="Title"/>
+    <w:basedOn w:val="Normal"/>
+    <w:next w:val="Normal"/>
+    <w:link w:val="TitleChar"/>
+    <w:uiPriority w:val="10"/>
+    <w:qFormat/>
+    <w:rsid w:val="001A6E50"/>
+    <w:pPr>
+      <w:spacing w:after="0" w:line="240" w:lineRule="auto"/>
+      <w:contextualSpacing/>
+    </w:pPr>
+    <w:rPr>
+      <w:rFonts w:asciiTheme="majorHAnsi" w:eastAsiaTheme="majorEastAsia" w:hAnsiTheme="majorHAnsi" w:cstheme="majorBidi"/>
+      <w:spacing w:val="-10"/>
+      <w:kern w:val="28"/>
+      <w:sz w:val="56"/>
+      <w:szCs w:val="56"/>
+    </w:rPr>
+  </w:style>
+  <w:style w:type="character" w:customStyle="1" w:styleId="TitleChar">
+    <w:name w:val="Title Char"/>
+    <w:basedOn w:val="DefaultParagraphFont"/>
+    <w:link w:val="Title"/>
+    <w:uiPriority w:val="10"/>
+    <w:rsid w:val="001A6E50"/>
+    <w:rPr>
+      <w:rFonts w:asciiTheme="majorHAnsi" w:eastAsiaTheme="majorEastAsia" w:hAnsiTheme="majorHAnsi" w:cstheme="majorBidi"/>
+      <w:spacing w:val="-10"/>
+      <w:kern w:val="28"/>
+      <w:sz w:val="56"/>
+      <w:szCs w:val="56"/>
     </w:rPr>
   </w:style>
 </w:styles>

</xml_diff>